<commit_message>
Update 01 executive summary doc
</commit_message>
<xml_diff>
--- a/Release_02/01_Documents/01_Executive Summary.docx
+++ b/Release_02/01_Documents/01_Executive Summary.docx
@@ -322,7 +322,7 @@
           <w:szCs w:val="24"/>
           <w:rtl w:val="0"/>
         </w:rPr>
-        <w:t xml:space="preserve">The pain points/problems/needs/happiness (Vấn đề ,khó khăn khi thực hiện dự án) :</w:t>
+        <w:t xml:space="preserve">The pain points/problems/needs/happiness (Vấn đề) :</w:t>
       </w:r>
     </w:p>
     <w:p>
@@ -346,7 +346,7 @@
           <w:szCs w:val="24"/>
           <w:rtl w:val="0"/>
         </w:rPr>
-        <w:t xml:space="preserve">          Bất đồng ý kiến với đối tác</w:t>
+        <w:t xml:space="preserve">          Bất lợi trong việc phải phải tới rạp chiếu phim để mua vé , xem lịch chiếu phim</w:t>
       </w:r>
     </w:p>
     <w:p>
@@ -370,7 +370,7 @@
           <w:szCs w:val="24"/>
           <w:rtl w:val="0"/>
         </w:rPr>
-        <w:t xml:space="preserve">          Thiếu nhân lực =&gt; không hoàn thành kịp hạn của dự án =&gt; đền bù hợp đồng</w:t>
+        <w:t xml:space="preserve">          Tốn thời gian xếp hàng để mua vé </w:t>
       </w:r>
     </w:p>
     <w:p>
@@ -394,7 +394,7 @@
           <w:szCs w:val="24"/>
           <w:rtl w:val="0"/>
         </w:rPr>
-        <w:t xml:space="preserve">          Phân chia công việc chưa rõ ràng</w:t>
+        <w:t xml:space="preserve">          Sau khi mua vé xong thì phải chờ tới xuất chiếu</w:t>
       </w:r>
     </w:p>
     <w:p>
@@ -418,31 +418,7 @@
           <w:szCs w:val="24"/>
           <w:rtl w:val="0"/>
         </w:rPr>
-        <w:t xml:space="preserve">          Trong quá trình thực hiện dự án nhà đầu tư giao yêu cầu mới và gấp rút</w:t>
-      </w:r>
-    </w:p>
-    <w:p>
-      <w:pPr>
-        <w:numPr>
-          <w:ilvl w:val="0"/>
-          <w:numId w:val="1"/>
-        </w:numPr>
-        <w:spacing w:line="276" w:lineRule="auto"/>
-        <w:ind w:left="720" w:hanging="360"/>
-        <w:jc w:val="left"/>
-        <w:rPr>
-          <w:sz w:val="24"/>
-          <w:szCs w:val="24"/>
-          <w:u w:val="none"/>
-        </w:rPr>
-      </w:pPr>
-      <w:r>
-        <w:rPr>
-          <w:sz w:val="24"/>
-          <w:szCs w:val="24"/>
-          <w:rtl w:val="0"/>
-        </w:rPr>
-        <w:t xml:space="preserve">         Phát sinh thêm chi phí</w:t>
+        <w:t xml:space="preserve">        Khác hàng tốn thời gian khi phải xem danh sách xuất chiếu (bình thường danh sách xuất chiếu hiển thị theo slide )</w:t>
       </w:r>
     </w:p>
     <w:p>
@@ -487,7 +463,7 @@
           <w:szCs w:val="24"/>
           <w:rtl w:val="0"/>
         </w:rPr>
-        <w:t xml:space="preserve">          Kiểm soát chặt khâu nhân sự , báo cáo tình hình tiến trình dự án mỗi tuần </w:t>
+        <w:t xml:space="preserve">          Tạo web đặt vé xem phim ,người dùng có thể đặt vé trực tiếp mà không cần phải đi tới rạp  và xếp hàng</w:t>
       </w:r>
     </w:p>
     <w:p>
@@ -511,7 +487,7 @@
           <w:szCs w:val="24"/>
           <w:rtl w:val="0"/>
         </w:rPr>
-        <w:t xml:space="preserve">          Có nhân lực dự trù để dễ dàng hỗ trợ nguồn nhân lực bị mất để đi đúng tiến độ</w:t>
+        <w:t xml:space="preserve">      Người dùng có thể xem các xuất chiếu mà không cần tới rạp chiếu phim</w:t>
       </w:r>
     </w:p>
     <w:p>
@@ -535,7 +511,7 @@
           <w:szCs w:val="24"/>
           <w:rtl w:val="0"/>
         </w:rPr>
-        <w:t xml:space="preserve">          Team BA có kỹ năng tốt để đàm phán với nhà đầu tư để đẩy dự án đi vào quy trình bắt đầu </w:t>
+        <w:t xml:space="preserve"> Chỉ cần đăt vé xem thông tin thời gian và tới đúng giờ là có thể xem phim liền ,người dùng không cần phải chờ </w:t>
       </w:r>
     </w:p>
     <w:p>
@@ -559,31 +535,7 @@
           <w:szCs w:val="24"/>
           <w:rtl w:val="0"/>
         </w:rPr>
-        <w:t xml:space="preserve">           Người quản lý nắm bắt rõ ràng yêu cầu mới của nhà đầu tư và nếu gấp rút thì thêm nhân lực dự trù để hỗ trợ cho team  </w:t>
-      </w:r>
-    </w:p>
-    <w:p>
-      <w:pPr>
-        <w:numPr>
-          <w:ilvl w:val="0"/>
-          <w:numId w:val="2"/>
-        </w:numPr>
-        <w:spacing w:line="276" w:lineRule="auto"/>
-        <w:ind w:left="720" w:hanging="360"/>
-        <w:jc w:val="left"/>
-        <w:rPr>
-          <w:sz w:val="24"/>
-          <w:szCs w:val="24"/>
-          <w:u w:val="none"/>
-        </w:rPr>
-      </w:pPr>
-      <w:r>
-        <w:rPr>
-          <w:sz w:val="24"/>
-          <w:szCs w:val="24"/>
-          <w:rtl w:val="0"/>
-        </w:rPr>
-        <w:t xml:space="preserve">            Kiểm soát chi phí nếu phát sinh phải biết phát sinh từ đâu và đưa giải pháp xử lý vi phạm đó</w:t>
+        <w:t xml:space="preserve">Người dùng thích thể loại phim nào thì có thể dễ dàng search thể loại phim </w:t>
       </w:r>
     </w:p>
     <w:p>
@@ -2051,7 +2003,7 @@
 
 <file path=customXML/item1.xml><?xml version="1.0" encoding="utf-8"?>
 <go:gDocsCustomXmlDataStorage xmlns:go="http://customooxmlschemas.google.com/" xmlns:r="http://schemas.openxmlformats.org/officeDocument/2006/relationships">
-  <go:docsCustomData xmlns:go="http://customooxmlschemas.google.com/" roundtripDataSignature="AMtx7mhNWgaY4vOjTCJXm2CFd3qmiIoi6Q==">AMUW2mV4JQhSbIA4eQ7EcnN20vgiUXfXf56AhI4K1W37l+Q5WgdRJr7rOu+gxmEYofKHwp/vNdPZ/Tx560JoWloc3tOuugU5pIFu4vp6mlCdRpXWgFN2C7Q2tXAwFG9WM6KLrUeVnQ+K</go:docsCustomData>
+  <go:docsCustomData xmlns:go="http://customooxmlschemas.google.com/" roundtripDataSignature="AMtx7mhNWgaY4vOjTCJXm2CFd3qmiIoi6Q==">AMUW2mVsK2+LyLzIomwqUtIC6mZZb37Qv5FUyZY5pw1rdSZFelf0NK4yvm25xjIv3mwouyBL3d3WOpJGFdFStrJ/0TwFvfXo3T6zRm//AfJislVfeViXGHd2pgihiz3tj/pycxLHH6aD</go:docsCustomData>
 </go:gDocsCustomXmlDataStorage>
 </file>
 

</xml_diff>